<commit_message>
bad request added to doc
</commit_message>
<xml_diff>
--- a/Mandatory 2.docx
+++ b/Mandatory 2.docx
@@ -166,6 +166,89 @@
         <w:pStyle w:val="Heading1"/>
       </w:pPr>
       <w:r>
+        <w:t>40</w:t>
+      </w:r>
+      <w:r>
+        <w:t>0</w:t>
+      </w:r>
+      <w:r>
+        <w:t xml:space="preserve"> </w:t>
+      </w:r>
+      <w:r>
+        <w:t>BAD REQUEST</w:t>
+      </w:r>
+    </w:p>
+    <w:p>
+      <w:pPr>
+        <w:pStyle w:val="Heading1"/>
+        <w:rPr>
+          <w:lang w:val="da-DK"/>
+        </w:rPr>
+      </w:pPr>
+      <w:r>
+        <w:rPr>
+          <w:noProof/>
+          <w:lang w:val="da-DK"/>
+        </w:rPr>
+        <w:drawing>
+          <wp:inline distT="0" distB="0" distL="0" distR="0" wp14:anchorId="21546A43" wp14:editId="134A1D99">
+            <wp:extent cx="5525135" cy="1048385"/>
+            <wp:effectExtent l="0" t="0" r="0" b="0"/>
+            <wp:docPr id="784821233" name="Picture 1"/>
+            <wp:cNvGraphicFramePr>
+              <a:graphicFrameLocks xmlns:a="http://schemas.openxmlformats.org/drawingml/2006/main" noChangeAspect="1"/>
+            </wp:cNvGraphicFramePr>
+            <a:graphic xmlns:a="http://schemas.openxmlformats.org/drawingml/2006/main">
+              <a:graphicData uri="http://schemas.openxmlformats.org/drawingml/2006/picture">
+                <pic:pic xmlns:pic="http://schemas.openxmlformats.org/drawingml/2006/picture">
+                  <pic:nvPicPr>
+                    <pic:cNvPr id="0" name="Picture 1"/>
+                    <pic:cNvPicPr>
+                      <a:picLocks noChangeAspect="1" noChangeArrowheads="1"/>
+                    </pic:cNvPicPr>
+                  </pic:nvPicPr>
+                  <pic:blipFill>
+                    <a:blip r:embed="rId7">
+                      <a:extLst>
+                        <a:ext uri="{28A0092B-C50C-407E-A947-70E740481C1C}">
+                          <a14:useLocalDpi xmlns:a14="http://schemas.microsoft.com/office/drawing/2010/main" val="0"/>
+                        </a:ext>
+                      </a:extLst>
+                    </a:blip>
+                    <a:srcRect/>
+                    <a:stretch>
+                      <a:fillRect/>
+                    </a:stretch>
+                  </pic:blipFill>
+                  <pic:spPr bwMode="auto">
+                    <a:xfrm>
+                      <a:off x="0" y="0"/>
+                      <a:ext cx="5525135" cy="1048385"/>
+                    </a:xfrm>
+                    <a:prstGeom prst="rect">
+                      <a:avLst/>
+                    </a:prstGeom>
+                    <a:noFill/>
+                    <a:ln>
+                      <a:noFill/>
+                    </a:ln>
+                  </pic:spPr>
+                </pic:pic>
+              </a:graphicData>
+            </a:graphic>
+          </wp:inline>
+        </w:drawing>
+      </w:r>
+      <w:r>
+        <w:rPr>
+          <w:lang w:val="da-DK"/>
+        </w:rPr>
+        <w:br/>
+      </w:r>
+      <w:r>
+        <w:rPr>
+          <w:lang w:val="da-DK"/>
+        </w:rPr>
         <w:t>Log Snippet</w:t>
       </w:r>
     </w:p>
@@ -176,28 +259,12 @@
     </w:p>
     <w:p>
       <w:r>
-        <w:t>127.0.0.1 - - [06/Feb/2025:14:54:34 +0000] "GET /</w:t>
-      </w:r>
-      <w:proofErr w:type="spellStart"/>
-      <w:r>
-        <w:t>myPage</w:t>
-      </w:r>
-      <w:proofErr w:type="spellEnd"/>
-      <w:r>
-        <w:t xml:space="preserve"> HTTP/1.1" 200 365</w:t>
-      </w:r>
-    </w:p>
-    <w:p>
-      <w:r>
-        <w:t>127.0.0.1 - - [06/Feb/2025:14:56:46 +0000] "GET /</w:t>
-      </w:r>
-      <w:proofErr w:type="spellStart"/>
-      <w:r>
-        <w:t>fdgdfg</w:t>
-      </w:r>
-      <w:proofErr w:type="spellEnd"/>
-      <w:r>
-        <w:t xml:space="preserve"> HTTP/1.1" 404 312</w:t>
+        <w:t>127.0.0.1 - - [06/Feb/2025:14:54:34 +0000] "GET /myPage HTTP/1.1" 200 365</w:t>
+      </w:r>
+    </w:p>
+    <w:p>
+      <w:r>
+        <w:t>127.0.0.1 - - [06/Feb/2025:14:56:46 +0000] "GET /fdgdfg HTTP/1.1" 404 312</w:t>
       </w:r>
     </w:p>
     <w:p>
@@ -222,51 +289,15 @@
     </w:p>
     <w:p>
       <w:r>
-        <w:t>127.0.0.1 - - [11/Feb/2025:15:18:33 +0000] "GET /</w:t>
-      </w:r>
-      <w:proofErr w:type="spellStart"/>
-      <w:r>
-        <w:t>myPage</w:t>
-      </w:r>
-      <w:proofErr w:type="spellEnd"/>
-      <w:r>
-        <w:t xml:space="preserve"> HTTP/1.1" 200 365</w:t>
-      </w:r>
-    </w:p>
-    <w:p>
-      <w:r>
-        <w:rPr>
-          <w:highlight w:val="yellow"/>
-        </w:rPr>
-        <w:t xml:space="preserve">127.0.0.1 - - [12/Feb/2025:10:11:43 +0000] "None </w:t>
-      </w:r>
-      <w:proofErr w:type="spellStart"/>
-      <w:r>
-        <w:rPr>
-          <w:highlight w:val="yellow"/>
-        </w:rPr>
-        <w:t>None</w:t>
-      </w:r>
-      <w:proofErr w:type="spellEnd"/>
-      <w:r>
-        <w:rPr>
-          <w:highlight w:val="yellow"/>
-        </w:rPr>
-        <w:t xml:space="preserve"> </w:t>
-      </w:r>
-      <w:proofErr w:type="spellStart"/>
-      <w:r>
-        <w:rPr>
-          <w:highlight w:val="yellow"/>
-        </w:rPr>
-        <w:t>None</w:t>
-      </w:r>
-      <w:proofErr w:type="spellEnd"/>
-      <w:r>
-        <w:rPr>
-          <w:highlight w:val="yellow"/>
-        </w:rPr>
-        <w:t>" 400 360</w:t>
+        <w:t>127.0.0.1 - - [11/Feb/2025:15:18:33 +0000] "GET /myPage HTTP/1.1" 200 365</w:t>
+      </w:r>
+    </w:p>
+    <w:p>
+      <w:r>
+        <w:t xml:space="preserve">127.0.0.1 - - [12/Feb/2025:10:11:43 +0000] "None None None" 400 </w:t>
+      </w:r>
+      <w:r>
+        <w:t>67</w:t>
       </w:r>
     </w:p>
     <w:sectPr>

</xml_diff>